<commit_message>
Updated engineering method (not finished yet) :anguished:
I still have to fix many mistakes
</commit_message>
<xml_diff>
--- a/docs/Engineering Method.docx
+++ b/docs/Engineering Method.docx
@@ -119,7 +119,7 @@
           <w:szCs w:val="24"/>
           <w:rtl w:val="0"/>
         </w:rPr>
-        <w:t xml:space="preserve">). According to the article, many mushrooms, including some we eat every day, are still unknown to science and may be poisonous or harmful to our health. Since he eats many mushrooms every day, Alfonso got scared and shared the article with his biologist colleagues. His biologist colleagues then asked TWICE Spiderman (a team made up of Esteban Ariza, Johan Sebastián Giraldo, Juan José Restrepo and Mateo Valdés) for help.</w:t>
+        <w:t xml:space="preserve">). According to the article, many mushrooms, including some we eat every day, are still unknown to science and may be poisonous or harmful to our health. Since he eats many mushrooms every day, Alfonso got scared and shared the article with his biologist colleagues. His biologist colleagues then asked our team, TWICE Spiderman (a team made up of Esteban Ariza, Johan Sebastián Giraldo, Juan José Restrepo and Mateo Valdés), for help.</w:t>
       </w:r>
     </w:p>
     <w:p>
@@ -140,6 +140,33 @@
     </w:p>
     <w:p>
       <w:pPr>
+        <w:ind w:left="0" w:firstLine="0"/>
+        <w:jc w:val="both"/>
+        <w:rPr>
+          <w:sz w:val="24"/>
+          <w:szCs w:val="24"/>
+        </w:rPr>
+      </w:pPr>
+      <w:r>
+        <w:rPr>
+          <w:b w:val="1"/>
+          <w:sz w:val="24"/>
+          <w:szCs w:val="24"/>
+          <w:rtl w:val="0"/>
+        </w:rPr>
+        <w:tab/>
+      </w:r>
+      <w:r>
+        <w:rPr>
+          <w:sz w:val="24"/>
+          <w:szCs w:val="24"/>
+          <w:rtl w:val="0"/>
+        </w:rPr>
+        <w:t xml:space="preserve">The biologists say that we must first read the data already available regarding the mushrooms. Furthermore, the biologists advise us to make graphs and charts about all the available data in order to get a better grasp of the information.  Finally, they want us to use all of the information and determine, given any mushroom’s attributes, whether the mushroom is edible or poisonous. They say that if we do this Alfonso will be able to enjoy mushrooms again without feeling scared and crying.</w:t>
+      </w:r>
+    </w:p>
+    <w:p>
+      <w:pPr>
         <w:ind w:firstLine="720"/>
         <w:jc w:val="both"/>
         <w:rPr>
@@ -203,7 +230,21 @@
           <w:rtl w:val="0"/>
         </w:rPr>
         <w:tab/>
-        <w:t xml:space="preserve">The biologists want a way to tell whether a mushroom is poisonous or not based on its attributes.</w:t>
+        <w:t xml:space="preserve">The biologists want a way to determine if a mushroom is edible or poisonous given its attributes.</w:t>
+      </w:r>
+    </w:p>
+    <w:p>
+      <w:pPr>
+        <w:jc w:val="both"/>
+        <w:rPr>
+          <w:sz w:val="24"/>
+          <w:szCs w:val="24"/>
+        </w:rPr>
+      </w:pPr>
+      <w:r>
+        <w:rPr>
+          <w:rtl w:val="0"/>
+        </w:rPr>
       </w:r>
     </w:p>
     <w:p>
@@ -242,6 +283,22 @@
     </w:p>
     <w:p>
       <w:pPr>
+        <w:ind w:left="0" w:firstLine="0"/>
+        <w:jc w:val="both"/>
+        <w:rPr>
+          <w:b w:val="1"/>
+          <w:sz w:val="24"/>
+          <w:szCs w:val="24"/>
+        </w:rPr>
+      </w:pPr>
+      <w:r>
+        <w:rPr>
+          <w:rtl w:val="0"/>
+        </w:rPr>
+      </w:r>
+    </w:p>
+    <w:p>
+      <w:pPr>
         <w:jc w:val="both"/>
         <w:rPr>
           <w:sz w:val="24"/>
@@ -369,6 +426,24 @@
       </w:pPr>
       <w:r>
         <w:rPr>
+          <w:rtl w:val="0"/>
+        </w:rPr>
+      </w:r>
+    </w:p>
+    <w:p>
+      <w:pPr>
+        <w:shd w:fill="ffffff" w:val="clear"/>
+        <w:spacing w:before="180" w:lineRule="auto"/>
+        <w:ind w:right="300"/>
+        <w:jc w:val="both"/>
+        <w:rPr>
+          <w:b w:val="1"/>
+          <w:sz w:val="24"/>
+          <w:szCs w:val="24"/>
+        </w:rPr>
+      </w:pPr>
+      <w:r>
+        <w:rPr>
           <w:b w:val="1"/>
           <w:sz w:val="24"/>
           <w:szCs w:val="24"/>
@@ -505,40 +580,6 @@
         <w:ind w:right="300"/>
         <w:jc w:val="both"/>
         <w:rPr>
-          <w:sz w:val="24"/>
-          <w:szCs w:val="24"/>
-        </w:rPr>
-      </w:pPr>
-      <w:r>
-        <w:rPr>
-          <w:rtl w:val="0"/>
-        </w:rPr>
-      </w:r>
-    </w:p>
-    <w:p>
-      <w:pPr>
-        <w:shd w:fill="ffffff" w:val="clear"/>
-        <w:spacing w:before="180" w:lineRule="auto"/>
-        <w:ind w:right="300"/>
-        <w:jc w:val="both"/>
-        <w:rPr>
-          <w:sz w:val="24"/>
-          <w:szCs w:val="24"/>
-        </w:rPr>
-      </w:pPr>
-      <w:r>
-        <w:rPr>
-          <w:rtl w:val="0"/>
-        </w:rPr>
-      </w:r>
-    </w:p>
-    <w:p>
-      <w:pPr>
-        <w:shd w:fill="ffffff" w:val="clear"/>
-        <w:spacing w:before="180" w:lineRule="auto"/>
-        <w:ind w:right="300"/>
-        <w:jc w:val="both"/>
-        <w:rPr>
           <w:b w:val="1"/>
           <w:sz w:val="24"/>
           <w:szCs w:val="24"/>
@@ -571,7 +612,7 @@
           <w:szCs w:val="24"/>
           <w:rtl w:val="0"/>
         </w:rPr>
-        <w:t xml:space="preserve">FAO is the agency charged with ending hunger. Its objective is to achieve food security for all and at the same time regulate sufficient food (...) with more than 194 member states, the FAO works in more than 130 countries. Finally, Develops international standards to guarantee quality food for all, maintains the largest and most complete statistical database in the world on food and agriculture (FAO, 2020).</w:t>
+        <w:t xml:space="preserve">FAO is the agency charged with ending hunger. Its objective is to achieve food security for all and at the same time regulate sufficient food (...) with more than 194 member states, the FAO works in more than 130 countries. Finally, Develops international standards to guarantee quality food for all, maintains the largest and most complete statistical database in the world on food and agriculture (Food and Agriculture Organization, 2020).</w:t>
       </w:r>
     </w:p>
     <w:p>
@@ -751,40 +792,6 @@
           <w:rtl w:val="0"/>
         </w:rPr>
         <w:t xml:space="preserve">Windows Form is a UI Framework that is part of the .NET Framework. It can be used to create desktop applications and various features to process and visualize data; furthermore, it has a visual designer integrated in Visual Studio (Microsoft Corporation, 2020). </w:t>
-      </w:r>
-    </w:p>
-    <w:p>
-      <w:pPr>
-        <w:shd w:fill="ffffff" w:val="clear"/>
-        <w:spacing w:before="180" w:lineRule="auto"/>
-        <w:ind w:right="300"/>
-        <w:jc w:val="both"/>
-        <w:rPr>
-          <w:sz w:val="24"/>
-          <w:szCs w:val="24"/>
-        </w:rPr>
-      </w:pPr>
-      <w:r>
-        <w:rPr>
-          <w:rtl w:val="0"/>
-        </w:rPr>
-      </w:r>
-    </w:p>
-    <w:p>
-      <w:pPr>
-        <w:shd w:fill="ffffff" w:val="clear"/>
-        <w:spacing w:before="180" w:lineRule="auto"/>
-        <w:ind w:right="300"/>
-        <w:jc w:val="both"/>
-        <w:rPr>
-          <w:sz w:val="24"/>
-          <w:szCs w:val="24"/>
-        </w:rPr>
-      </w:pPr>
-      <w:r>
-        <w:rPr>
-          <w:rtl w:val="0"/>
-        </w:rPr>
       </w:r>
     </w:p>
     <w:p>
@@ -988,7 +995,7 @@
           <w:szCs w:val="24"/>
           <w:rtl w:val="0"/>
         </w:rPr>
-        <w:t xml:space="preserve">F.A.O (2020). About fao. Retrieved from </w:t>
+        <w:t xml:space="preserve">Food and Agriculture Organization (2020). About FAO. Retrieved from </w:t>
       </w:r>
       <w:hyperlink r:id="rId8">
         <w:r>
@@ -1021,6 +1028,60 @@
       </w:pPr>
       <w:r>
         <w:rPr>
+          <w:sz w:val="24"/>
+          <w:szCs w:val="24"/>
+          <w:rtl w:val="0"/>
+        </w:rPr>
+        <w:t xml:space="preserve">Schultz, C. (2014). You May Have Been Eating Mushrooms That Were Unknown to Science. Retrieved from </w:t>
+      </w:r>
+      <w:hyperlink r:id="rId9">
+        <w:r>
+          <w:rPr>
+            <w:color w:val="1155cc"/>
+            <w:sz w:val="24"/>
+            <w:szCs w:val="24"/>
+            <w:u w:val="single"/>
+            <w:rtl w:val="0"/>
+          </w:rPr>
+          <w:t xml:space="preserve">https://www.smithsonianmag.com/smart-news/you-may-have-been-eating-mushrooms-unknown-science-180951974/</w:t>
+        </w:r>
+      </w:hyperlink>
+      <w:r>
+        <w:rPr>
+          <w:rtl w:val="0"/>
+        </w:rPr>
+      </w:r>
+    </w:p>
+    <w:p>
+      <w:pPr>
+        <w:shd w:fill="ffffff" w:val="clear"/>
+        <w:spacing w:before="180" w:lineRule="auto"/>
+        <w:ind w:right="300"/>
+        <w:jc w:val="both"/>
+        <w:rPr>
+          <w:sz w:val="24"/>
+          <w:szCs w:val="24"/>
+        </w:rPr>
+      </w:pPr>
+      <w:r>
+        <w:rPr>
+          <w:rtl w:val="0"/>
+        </w:rPr>
+      </w:r>
+    </w:p>
+    <w:p>
+      <w:pPr>
+        <w:shd w:fill="ffffff" w:val="clear"/>
+        <w:spacing w:before="180" w:lineRule="auto"/>
+        <w:ind w:right="300"/>
+        <w:jc w:val="both"/>
+        <w:rPr>
+          <w:sz w:val="24"/>
+          <w:szCs w:val="24"/>
+        </w:rPr>
+      </w:pPr>
+      <w:r>
+        <w:rPr>
           <w:rtl w:val="0"/>
         </w:rPr>
       </w:r>
@@ -1078,6 +1139,41 @@
         <w:rPr>
           <w:sz w:val="24"/>
           <w:szCs w:val="24"/>
+          <w:u w:val="single"/>
+        </w:rPr>
+      </w:pPr>
+      <w:r>
+        <w:rPr>
+          <w:rtl w:val="0"/>
+        </w:rPr>
+      </w:r>
+    </w:p>
+    <w:p>
+      <w:pPr>
+        <w:shd w:fill="ffffff" w:val="clear"/>
+        <w:spacing w:before="180" w:lineRule="auto"/>
+        <w:ind w:right="300"/>
+        <w:jc w:val="both"/>
+        <w:rPr>
+          <w:sz w:val="24"/>
+          <w:szCs w:val="24"/>
+        </w:rPr>
+      </w:pPr>
+      <w:r>
+        <w:rPr>
+          <w:rtl w:val="0"/>
+        </w:rPr>
+      </w:r>
+    </w:p>
+    <w:p>
+      <w:pPr>
+        <w:shd w:fill="ffffff" w:val="clear"/>
+        <w:spacing w:before="180" w:lineRule="auto"/>
+        <w:ind w:right="300"/>
+        <w:jc w:val="both"/>
+        <w:rPr>
+          <w:sz w:val="24"/>
+          <w:szCs w:val="24"/>
         </w:rPr>
       </w:pPr>
       <w:r>
@@ -1104,10 +1200,10 @@
       </w:r>
     </w:p>
     <w:sectPr>
-      <w:headerReference r:id="rId9" w:type="default"/>
-      <w:headerReference r:id="rId10" w:type="first"/>
-      <w:footerReference r:id="rId11" w:type="default"/>
-      <w:footerReference r:id="rId12" w:type="first"/>
+      <w:headerReference r:id="rId10" w:type="default"/>
+      <w:headerReference r:id="rId11" w:type="first"/>
+      <w:footerReference r:id="rId12" w:type="default"/>
+      <w:footerReference r:id="rId13" w:type="first"/>
       <w:pgSz w:h="16834" w:w="11909"/>
       <w:pgMar w:bottom="1440" w:top="1417.3228346456694" w:left="1440" w:right="1440" w:header="720.0000000000001" w:footer="720.0000000000001"/>
       <w:pgNumType w:start="1"/>

</xml_diff>